<commit_message>
Alteração do try catch do wordservice
</commit_message>
<xml_diff>
--- a/resources/CARTA-4P PROMOÇÕES.docx
+++ b/resources/CARTA-4P PROMOÇÕES.docx
@@ -29,14 +29,14 @@
         <w:rPr>
           <w:rFonts w:ascii="Arial" w:hAnsi="Arial" w:cs="Arial"/>
           <w:b/>
-          <w:color w:val="000000"/>
-        </w:rPr>
-      </w:pPr>
-      <w:r>
-        <w:rPr>
-          <w:rFonts w:ascii="Arial" w:hAnsi="Arial" w:cs="Arial"/>
-          <w:b/>
-          <w:color w:val="000000"/>
+          <w:color w:val="000000" w:themeColor="text1"/>
+        </w:rPr>
+      </w:pPr>
+      <w:r>
+        <w:rPr>
+          <w:rFonts w:ascii="Arial" w:hAnsi="Arial" w:cs="Arial"/>
+          <w:b/>
+          <w:color w:val="000000" w:themeColor="text1"/>
         </w:rPr>
         <w:t>RIO DE JANEIRO</w:t>
       </w:r>
@@ -44,7 +44,7 @@
         <w:rPr>
           <w:rFonts w:ascii="Arial" w:hAnsi="Arial" w:cs="Arial"/>
           <w:b/>
-          <w:color w:val="000000"/>
+          <w:color w:val="000000" w:themeColor="text1"/>
         </w:rPr>
         <w:t xml:space="preserve">, </w:t>
       </w:r>
@@ -52,7 +52,7 @@
         <w:rPr>
           <w:rFonts w:ascii="Arial" w:hAnsi="Arial" w:cs="Arial"/>
           <w:b/>
-          <w:color w:val="FF0000"/>
+          <w:color w:val="000000" w:themeColor="text1"/>
         </w:rPr>
         <w:t>dia</w:t>
       </w:r>
@@ -60,7 +60,7 @@
         <w:rPr>
           <w:rFonts w:ascii="Arial" w:hAnsi="Arial" w:cs="Arial"/>
           <w:b/>
-          <w:color w:val="FF0000"/>
+          <w:color w:val="000000" w:themeColor="text1"/>
         </w:rPr>
         <w:t xml:space="preserve"> </w:t>
       </w:r>
@@ -68,7 +68,7 @@
         <w:rPr>
           <w:rFonts w:ascii="Arial" w:hAnsi="Arial" w:cs="Arial"/>
           <w:b/>
-          <w:color w:val="000000"/>
+          <w:color w:val="000000" w:themeColor="text1"/>
         </w:rPr>
         <w:t xml:space="preserve">DE </w:t>
       </w:r>
@@ -77,7 +77,7 @@
         <w:rPr>
           <w:rFonts w:ascii="Arial" w:hAnsi="Arial" w:cs="Arial"/>
           <w:b/>
-          <w:color w:val="FF0000"/>
+          <w:color w:val="000000" w:themeColor="text1"/>
         </w:rPr>
         <w:t>mes</w:t>
       </w:r>
@@ -86,23 +86,15 @@
         <w:rPr>
           <w:rFonts w:ascii="Arial" w:hAnsi="Arial" w:cs="Arial"/>
           <w:b/>
-          <w:color w:val="FF0000"/>
-        </w:rPr>
-        <w:t xml:space="preserve"> </w:t>
-      </w:r>
-      <w:r>
-        <w:rPr>
-          <w:rFonts w:ascii="Arial" w:hAnsi="Arial" w:cs="Arial"/>
-          <w:b/>
-          <w:color w:val="000000"/>
-        </w:rPr>
-        <w:t xml:space="preserve">DE </w:t>
-      </w:r>
-      <w:r>
-        <w:rPr>
-          <w:rFonts w:ascii="Arial" w:hAnsi="Arial" w:cs="Arial"/>
-          <w:b/>
-          <w:color w:val="FF0000"/>
+          <w:color w:val="000000" w:themeColor="text1"/>
+        </w:rPr>
+        <w:t xml:space="preserve"> DE </w:t>
+      </w:r>
+      <w:r>
+        <w:rPr>
+          <w:rFonts w:ascii="Arial" w:hAnsi="Arial" w:cs="Arial"/>
+          <w:b/>
+          <w:color w:val="000000" w:themeColor="text1"/>
         </w:rPr>
         <w:t>ano</w:t>
       </w:r>
@@ -110,6 +102,9 @@
     <w:p>
       <w:pPr>
         <w:jc w:val="both"/>
+        <w:rPr>
+          <w:color w:val="000000" w:themeColor="text1"/>
+        </w:rPr>
       </w:pPr>
     </w:p>
     <w:p>
@@ -119,14 +114,14 @@
         <w:rPr>
           <w:rFonts w:ascii="Arial" w:hAnsi="Arial" w:cs="Arial"/>
           <w:b/>
-          <w:color w:val="000000"/>
-        </w:rPr>
-      </w:pPr>
-      <w:r>
-        <w:rPr>
-          <w:rFonts w:ascii="Arial" w:hAnsi="Arial" w:cs="Arial"/>
-          <w:b/>
-          <w:color w:val="000000"/>
+          <w:color w:val="000000" w:themeColor="text1"/>
+        </w:rPr>
+      </w:pPr>
+      <w:r>
+        <w:rPr>
+          <w:rFonts w:ascii="Arial" w:hAnsi="Arial" w:cs="Arial"/>
+          <w:b/>
+          <w:color w:val="000000" w:themeColor="text1"/>
         </w:rPr>
         <w:t>A</w:t>
       </w:r>
@@ -134,7 +129,7 @@
         <w:rPr>
           <w:rFonts w:ascii="Arial" w:hAnsi="Arial" w:cs="Arial"/>
           <w:b/>
-          <w:color w:val="000000"/>
+          <w:color w:val="000000" w:themeColor="text1"/>
         </w:rPr>
         <w:t>o</w:t>
       </w:r>
@@ -142,7 +137,7 @@
         <w:rPr>
           <w:rFonts w:ascii="Arial" w:hAnsi="Arial" w:cs="Arial"/>
           <w:b/>
-          <w:color w:val="000000"/>
+          <w:color w:val="000000" w:themeColor="text1"/>
         </w:rPr>
         <w:t xml:space="preserve"> </w:t>
       </w:r>
@@ -153,6 +148,7 @@
         <w:rPr>
           <w:rFonts w:ascii="Arial" w:hAnsi="Arial" w:cs="Arial"/>
           <w:b/>
+          <w:color w:val="000000" w:themeColor="text1"/>
         </w:rPr>
       </w:pPr>
     </w:p>
@@ -163,7 +159,7 @@
         <w:rPr>
           <w:rFonts w:ascii="Arial" w:hAnsi="Arial" w:cs="Arial"/>
           <w:b/>
-          <w:color w:val="FF0000"/>
+          <w:color w:val="000000" w:themeColor="text1"/>
           <w:sz w:val="32"/>
           <w:szCs w:val="32"/>
         </w:rPr>
@@ -174,7 +170,7 @@
         <w:rPr>
           <w:rFonts w:ascii="Arial" w:hAnsi="Arial" w:cs="Arial"/>
           <w:b/>
-          <w:color w:val="FF0000"/>
+          <w:color w:val="000000" w:themeColor="text1"/>
           <w:sz w:val="32"/>
           <w:szCs w:val="32"/>
         </w:rPr>
@@ -190,7 +186,7 @@
         <w:rPr>
           <w:rFonts w:ascii="Arial" w:hAnsi="Arial" w:cs="Arial"/>
           <w:bCs/>
-          <w:color w:val="FF0000"/>
+          <w:color w:val="000000" w:themeColor="text1"/>
           <w:sz w:val="24"/>
         </w:rPr>
       </w:pPr>
@@ -199,7 +195,7 @@
         <w:rPr>
           <w:rFonts w:ascii="Arial" w:hAnsi="Arial" w:cs="Arial"/>
           <w:bCs/>
-          <w:color w:val="FF0000"/>
+          <w:color w:val="000000" w:themeColor="text1"/>
           <w:sz w:val="24"/>
         </w:rPr>
         <w:t>enderecoLoja</w:t>
@@ -231,6 +227,7 @@
         <w:jc w:val="both"/>
         <w:rPr>
           <w:rFonts w:ascii="Arial" w:hAnsi="Arial" w:cs="Arial"/>
+          <w:color w:val="000000" w:themeColor="text1"/>
         </w:rPr>
       </w:pPr>
     </w:p>
@@ -279,7 +276,7 @@
         <w:rPr>
           <w:rFonts w:ascii="Arial" w:hAnsi="Arial" w:cs="Arial"/>
           <w:b/>
-          <w:color w:val="FF0000"/>
+          <w:color w:val="000000" w:themeColor="text1"/>
         </w:rPr>
         <w:t>nomePromotor</w:t>
       </w:r>
@@ -288,7 +285,7 @@
         <w:rPr>
           <w:rFonts w:ascii="Arial" w:hAnsi="Arial" w:cs="Arial"/>
           <w:b/>
-          <w:color w:val="FF0000"/>
+          <w:color w:val="000000" w:themeColor="text1"/>
         </w:rPr>
         <w:t xml:space="preserve"> </w:t>
       </w:r>
@@ -327,16 +324,24 @@
         <w:rPr>
           <w:rFonts w:ascii="Arial" w:hAnsi="Arial" w:cs="Arial"/>
           <w:b/>
-          <w:color w:val="FF0000"/>
-        </w:rPr>
-        <w:t>cartNumero</w:t>
+          <w:color w:val="000000" w:themeColor="text1"/>
+        </w:rPr>
+        <w:t>cart</w:t>
+      </w:r>
+      <w:r>
+        <w:rPr>
+          <w:rFonts w:ascii="Arial" w:hAnsi="Arial" w:cs="Arial"/>
+          <w:b/>
+          <w:color w:val="000000" w:themeColor="text1"/>
+        </w:rPr>
+        <w:t>Promotor</w:t>
       </w:r>
       <w:proofErr w:type="spellEnd"/>
       <w:r>
         <w:rPr>
           <w:rFonts w:ascii="Arial" w:hAnsi="Arial" w:cs="Arial"/>
           <w:b/>
-          <w:color w:val="FF0000"/>
+          <w:color w:val="000000" w:themeColor="text1"/>
         </w:rPr>
         <w:t xml:space="preserve"> </w:t>
       </w:r>
@@ -354,7 +359,7 @@
         <w:rPr>
           <w:rFonts w:ascii="Arial" w:hAnsi="Arial" w:cs="Arial"/>
           <w:b/>
-          <w:color w:val="FF0000"/>
+          <w:color w:val="000000" w:themeColor="text1"/>
         </w:rPr>
         <w:t>serie</w:t>
       </w:r>
@@ -363,7 +368,7 @@
         <w:rPr>
           <w:rFonts w:ascii="Arial" w:hAnsi="Arial" w:cs="Arial"/>
           <w:b/>
-          <w:color w:val="FF0000"/>
+          <w:color w:val="000000" w:themeColor="text1"/>
         </w:rPr>
         <w:t xml:space="preserve"> </w:t>
       </w:r>
@@ -402,7 +407,7 @@
         <w:rPr>
           <w:rFonts w:ascii="Arial" w:hAnsi="Arial" w:cs="Arial"/>
           <w:b/>
-          <w:color w:val="FF0000"/>
+          <w:color w:val="000000" w:themeColor="text1"/>
           <w:sz w:val="26"/>
           <w:szCs w:val="26"/>
         </w:rPr>
@@ -413,7 +418,7 @@
         <w:rPr>
           <w:rFonts w:ascii="Arial" w:hAnsi="Arial" w:cs="Arial"/>
           <w:b/>
-          <w:color w:val="FF0000"/>
+          <w:color w:val="000000" w:themeColor="text1"/>
           <w:sz w:val="26"/>
           <w:szCs w:val="26"/>
         </w:rPr>
@@ -474,28 +479,68 @@
           <w:rFonts w:ascii="Arial" w:hAnsi="Arial" w:cs="Arial"/>
           <w:color w:val="000000" w:themeColor="text1"/>
         </w:rPr>
+        <w:t xml:space="preserve"> 4P PROMOÇÕES E EVENTOS do CNPJ: 05.295.820/0001-71 e Inscrição Municipal 1.303.500-8, estabelecida RUA DO ARROZ, 90 – PENHA CIRCULAR/ RIO DE JANEIRO para atender </w:t>
+      </w:r>
+      <w:r>
+        <w:rPr>
+          <w:rFonts w:ascii="Arial" w:hAnsi="Arial" w:cs="Arial"/>
+          <w:color w:val="000000" w:themeColor="text1"/>
+        </w:rPr>
+        <w:t>a empresa</w:t>
+      </w:r>
+      <w:r>
+        <w:rPr>
+          <w:rFonts w:ascii="Arial" w:hAnsi="Arial" w:cs="Arial"/>
+          <w:color w:val="000000" w:themeColor="text1"/>
+        </w:rPr>
         <w:t xml:space="preserve"> </w:t>
       </w:r>
-      <w:r>
-        <w:rPr>
-          <w:rFonts w:ascii="Arial" w:hAnsi="Arial" w:cs="Arial"/>
-          <w:color w:val="000000" w:themeColor="text1"/>
-        </w:rPr>
-        <w:t>4P PROMOÇÕES E EVENTOS do CNPJ: 05.295.820/0001-71 e Inscrição Municipal 1.303.500-8, estabelecida RUA DO ARROZ, 90 – PENHA CIRCULAR/ RIO DE JANEIRO</w:t>
-      </w:r>
-      <w:r>
-        <w:rPr>
-          <w:rFonts w:ascii="Arial" w:hAnsi="Arial" w:cs="Arial"/>
-          <w:color w:val="000000" w:themeColor="text1"/>
-        </w:rPr>
-        <w:t xml:space="preserve"> para atender </w:t>
-      </w:r>
-      <w:r>
-        <w:rPr>
-          <w:rFonts w:ascii="Arial" w:hAnsi="Arial" w:cs="Arial"/>
-          <w:color w:val="000000" w:themeColor="text1"/>
-        </w:rPr>
-        <w:t>a empresa</w:t>
+      <w:proofErr w:type="spellStart"/>
+      <w:r>
+        <w:rPr>
+          <w:rFonts w:ascii="Arial" w:hAnsi="Arial" w:cs="Arial"/>
+          <w:b/>
+          <w:bCs/>
+          <w:color w:val="000000" w:themeColor="text1"/>
+        </w:rPr>
+        <w:t>localLoja</w:t>
+      </w:r>
+      <w:proofErr w:type="spellEnd"/>
+      <w:r>
+        <w:rPr>
+          <w:rFonts w:ascii="Arial" w:hAnsi="Arial" w:cs="Arial"/>
+          <w:b/>
+          <w:bCs/>
+          <w:color w:val="000000" w:themeColor="text1"/>
+        </w:rPr>
+        <w:t>.</w:t>
+      </w:r>
+    </w:p>
+    <w:p>
+      <w:pPr>
+        <w:jc w:val="both"/>
+        <w:rPr>
+          <w:rFonts w:ascii="Arial" w:hAnsi="Arial" w:cs="Arial"/>
+          <w:color w:val="000000" w:themeColor="text1"/>
+        </w:rPr>
+      </w:pPr>
+    </w:p>
+    <w:p>
+      <w:pPr>
+        <w:jc w:val="both"/>
+        <w:rPr>
+          <w:rFonts w:ascii="Arial" w:hAnsi="Arial" w:cs="Arial"/>
+          <w:b/>
+          <w:bCs/>
+          <w:color w:val="000000" w:themeColor="text1"/>
+        </w:rPr>
+      </w:pPr>
+      <w:r>
+        <w:rPr>
+          <w:rFonts w:ascii="Arial" w:hAnsi="Arial" w:cs="Arial"/>
+          <w:color w:val="000000" w:themeColor="text1"/>
+        </w:rPr>
+        <w:t>Declaramos para todos os fins de direito, que os serviços de promotor</w:t>
       </w:r>
       <w:r>
         <w:rPr>
@@ -504,13 +549,55 @@
         </w:rPr>
         <w:t xml:space="preserve"> </w:t>
       </w:r>
+      <w:r>
+        <w:rPr>
+          <w:rFonts w:ascii="Arial" w:hAnsi="Arial" w:cs="Arial"/>
+          <w:color w:val="000000" w:themeColor="text1"/>
+        </w:rPr>
+        <w:t>desenvolvidos pelo (a) referido fun</w:t>
+      </w:r>
+      <w:r>
+        <w:rPr>
+          <w:rFonts w:ascii="Arial" w:hAnsi="Arial" w:cs="Arial"/>
+          <w:color w:val="000000" w:themeColor="text1"/>
+        </w:rPr>
+        <w:t>cionário com os produtos</w:t>
+      </w:r>
+      <w:r>
+        <w:rPr>
+          <w:rFonts w:ascii="Arial" w:hAnsi="Arial" w:cs="Arial"/>
+          <w:color w:val="000000" w:themeColor="text1"/>
+        </w:rPr>
+        <w:t>,,</w:t>
+      </w:r>
+      <w:r>
+        <w:rPr>
+          <w:rFonts w:ascii="Arial" w:hAnsi="Arial" w:cs="Arial"/>
+          <w:color w:val="000000" w:themeColor="text1"/>
+        </w:rPr>
+        <w:t xml:space="preserve"> se</w:t>
+      </w:r>
+      <w:r>
+        <w:rPr>
+          <w:rFonts w:ascii="Arial" w:hAnsi="Arial" w:cs="Arial"/>
+          <w:color w:val="000000" w:themeColor="text1"/>
+        </w:rPr>
+        <w:t>rá feito sem qualquer ônus par</w:t>
+      </w:r>
+      <w:r>
+        <w:rPr>
+          <w:rFonts w:ascii="Arial" w:hAnsi="Arial" w:cs="Arial"/>
+          <w:color w:val="000000" w:themeColor="text1"/>
+        </w:rPr>
+        <w:t xml:space="preserve">a </w:t>
+      </w:r>
       <w:proofErr w:type="spellStart"/>
       <w:r>
         <w:rPr>
           <w:rFonts w:ascii="Arial" w:hAnsi="Arial" w:cs="Arial"/>
           <w:b/>
           <w:bCs/>
-          <w:color w:val="FF0000"/>
+          <w:color w:val="000000" w:themeColor="text1"/>
         </w:rPr>
         <w:t>localLoja</w:t>
       </w:r>
@@ -522,6 +609,104 @@
           <w:bCs/>
           <w:color w:val="000000" w:themeColor="text1"/>
         </w:rPr>
+        <w:t xml:space="preserve"> </w:t>
+      </w:r>
+      <w:r>
+        <w:rPr>
+          <w:rFonts w:ascii="Arial" w:hAnsi="Arial" w:cs="Arial"/>
+          <w:color w:val="000000" w:themeColor="text1"/>
+        </w:rPr>
+        <w:t>a</w:t>
+      </w:r>
+      <w:r>
+        <w:rPr>
+          <w:rFonts w:ascii="Arial" w:hAnsi="Arial" w:cs="Arial"/>
+          <w:color w:val="000000" w:themeColor="text1"/>
+        </w:rPr>
+        <w:t>ssumindo a</w:t>
+      </w:r>
+      <w:r>
+        <w:rPr>
+          <w:rFonts w:ascii="Arial" w:hAnsi="Arial" w:cs="Arial"/>
+          <w:color w:val="000000" w:themeColor="text1"/>
+        </w:rPr>
+        <w:t xml:space="preserve"> </w:t>
+      </w:r>
+      <w:r>
+        <w:rPr>
+          <w:rFonts w:ascii="Arial" w:hAnsi="Arial" w:cs="Arial"/>
+          <w:color w:val="000000" w:themeColor="text1"/>
+        </w:rPr>
+        <w:t xml:space="preserve">4P PROMOÇÕES E EVENTOS </w:t>
+      </w:r>
+      <w:r>
+        <w:rPr>
+          <w:rFonts w:ascii="Arial" w:hAnsi="Arial" w:cs="Arial"/>
+          <w:color w:val="000000" w:themeColor="text1"/>
+        </w:rPr>
+        <w:t xml:space="preserve">toda e qualquer responsabilidade no que concerne as leis trabalhistas, encargos sociais, acidentes de trabalho, local  e em trânsito, inclusive todos os atos por ele  praticados, referente a transgressão das normas e regulamentos internos </w:t>
+      </w:r>
+      <w:r>
+        <w:rPr>
+          <w:rFonts w:ascii="Arial" w:hAnsi="Arial" w:cs="Arial"/>
+          <w:color w:val="000000" w:themeColor="text1"/>
+        </w:rPr>
+        <w:t xml:space="preserve">do </w:t>
+      </w:r>
+      <w:r>
+        <w:rPr>
+          <w:rFonts w:ascii="Arial" w:hAnsi="Arial" w:cs="Arial"/>
+          <w:color w:val="000000" w:themeColor="text1"/>
+        </w:rPr>
+        <w:t xml:space="preserve">4P PROMOÇÕES E EVENTOS </w:t>
+      </w:r>
+      <w:r>
+        <w:rPr>
+          <w:rFonts w:ascii="Arial" w:hAnsi="Arial" w:cs="Arial"/>
+          <w:color w:val="000000" w:themeColor="text1"/>
+        </w:rPr>
+        <w:t>d</w:t>
+      </w:r>
+      <w:r>
+        <w:rPr>
+          <w:rFonts w:ascii="Arial" w:hAnsi="Arial" w:cs="Arial"/>
+          <w:color w:val="000000" w:themeColor="text1"/>
+        </w:rPr>
+        <w:t>os quais temos conhecimento</w:t>
+      </w:r>
+      <w:r>
+        <w:rPr>
+          <w:rFonts w:ascii="Arial" w:hAnsi="Arial" w:cs="Arial"/>
+          <w:color w:val="000000" w:themeColor="text1"/>
+        </w:rPr>
+        <w:t xml:space="preserve">, prazo </w:t>
+      </w:r>
+      <w:r>
+        <w:rPr>
+          <w:rFonts w:ascii="Arial" w:hAnsi="Arial" w:cs="Arial"/>
+          <w:color w:val="000000" w:themeColor="text1"/>
+        </w:rPr>
+        <w:t>90</w:t>
+      </w:r>
+      <w:r>
+        <w:rPr>
+          <w:rFonts w:ascii="Arial" w:hAnsi="Arial" w:cs="Arial"/>
+          <w:color w:val="000000" w:themeColor="text1"/>
+        </w:rPr>
+        <w:t xml:space="preserve"> dia</w:t>
+      </w:r>
+      <w:r>
+        <w:rPr>
+          <w:rFonts w:ascii="Arial" w:hAnsi="Arial" w:cs="Arial"/>
+          <w:color w:val="000000" w:themeColor="text1"/>
+        </w:rPr>
+        <w:t>s</w:t>
+      </w:r>
+      <w:r>
+        <w:rPr>
+          <w:rFonts w:ascii="Arial" w:hAnsi="Arial" w:cs="Arial"/>
+          <w:color w:val="000000" w:themeColor="text1"/>
+        </w:rPr>
         <w:t>.</w:t>
       </w:r>
     </w:p>
@@ -530,6 +715,7 @@
         <w:jc w:val="both"/>
         <w:rPr>
           <w:rFonts w:ascii="Arial" w:hAnsi="Arial" w:cs="Arial"/>
+          <w:color w:val="000000" w:themeColor="text1"/>
         </w:rPr>
       </w:pPr>
     </w:p>
@@ -538,195 +724,13 @@
         <w:jc w:val="both"/>
         <w:rPr>
           <w:rFonts w:ascii="Arial" w:hAnsi="Arial" w:cs="Arial"/>
-          <w:b/>
-          <w:bCs/>
-        </w:rPr>
-      </w:pPr>
-      <w:r>
-        <w:rPr>
-          <w:rFonts w:ascii="Arial" w:hAnsi="Arial" w:cs="Arial"/>
-        </w:rPr>
-        <w:t>Declaramos para todos os fins de direito, que os serviços de promotor</w:t>
-      </w:r>
-      <w:r>
-        <w:rPr>
-          <w:rFonts w:ascii="Arial" w:hAnsi="Arial" w:cs="Arial"/>
-        </w:rPr>
-        <w:t xml:space="preserve"> </w:t>
-      </w:r>
-      <w:r>
-        <w:rPr>
-          <w:rFonts w:ascii="Arial" w:hAnsi="Arial" w:cs="Arial"/>
-        </w:rPr>
-        <w:t>desenvolvidos pelo (a) referido fun</w:t>
-      </w:r>
-      <w:r>
-        <w:rPr>
-          <w:rFonts w:ascii="Arial" w:hAnsi="Arial" w:cs="Arial"/>
-        </w:rPr>
-        <w:t>cionário com os produtos</w:t>
-      </w:r>
-      <w:r>
-        <w:rPr>
-          <w:rFonts w:ascii="Arial" w:hAnsi="Arial" w:cs="Arial"/>
-        </w:rPr>
-        <w:t>,,</w:t>
-      </w:r>
-      <w:r>
-        <w:rPr>
-          <w:rFonts w:ascii="Arial" w:hAnsi="Arial" w:cs="Arial"/>
-        </w:rPr>
-        <w:t xml:space="preserve"> se</w:t>
-      </w:r>
-      <w:r>
-        <w:rPr>
-          <w:rFonts w:ascii="Arial" w:hAnsi="Arial" w:cs="Arial"/>
-        </w:rPr>
-        <w:t>rá feito sem qualquer ônus par</w:t>
-      </w:r>
-      <w:r>
-        <w:rPr>
-          <w:rFonts w:ascii="Arial" w:hAnsi="Arial" w:cs="Arial"/>
-        </w:rPr>
-        <w:t xml:space="preserve">a </w:t>
-      </w:r>
-      <w:proofErr w:type="spellStart"/>
-      <w:r>
-        <w:rPr>
-          <w:rFonts w:ascii="Arial" w:hAnsi="Arial" w:cs="Arial"/>
-          <w:b/>
-          <w:bCs/>
-          <w:color w:val="FF0000"/>
-        </w:rPr>
-        <w:t>localLoja</w:t>
-      </w:r>
-      <w:proofErr w:type="spellEnd"/>
-      <w:r>
-        <w:rPr>
-          <w:rFonts w:ascii="Arial" w:hAnsi="Arial" w:cs="Arial"/>
-          <w:b/>
-          <w:bCs/>
-          <w:color w:val="FF0000"/>
-        </w:rPr>
-        <w:t xml:space="preserve"> </w:t>
-      </w:r>
-      <w:r>
-        <w:rPr>
-          <w:rFonts w:ascii="Arial" w:hAnsi="Arial" w:cs="Arial"/>
-        </w:rPr>
-        <w:t>a</w:t>
-      </w:r>
-      <w:r>
-        <w:rPr>
-          <w:rFonts w:ascii="Arial" w:hAnsi="Arial" w:cs="Arial"/>
-        </w:rPr>
-        <w:t>ssumindo a</w:t>
-      </w:r>
-      <w:r>
-        <w:rPr>
-          <w:rFonts w:ascii="Arial" w:hAnsi="Arial" w:cs="Arial"/>
-        </w:rPr>
-        <w:t xml:space="preserve"> </w:t>
-      </w:r>
-      <w:r>
-        <w:rPr>
-          <w:rFonts w:ascii="Arial" w:hAnsi="Arial" w:cs="Arial"/>
-          <w:color w:val="000000" w:themeColor="text1"/>
-        </w:rPr>
-        <w:t>4P PROMOÇÕES E EVENTOS</w:t>
-      </w:r>
-      <w:r>
-        <w:rPr>
-          <w:rFonts w:ascii="Arial" w:hAnsi="Arial" w:cs="Arial"/>
-        </w:rPr>
-        <w:t xml:space="preserve"> </w:t>
-      </w:r>
-      <w:r>
-        <w:rPr>
-          <w:rFonts w:ascii="Arial" w:hAnsi="Arial" w:cs="Arial"/>
-        </w:rPr>
-        <w:t xml:space="preserve">toda e qualquer responsabilidade no que concerne as leis trabalhistas, encargos sociais, acidentes de trabalho, local  e em trânsito, inclusive todos os atos por ele  praticados, referente a transgressão das normas e regulamentos internos </w:t>
-      </w:r>
-      <w:r>
-        <w:rPr>
-          <w:rFonts w:ascii="Arial" w:hAnsi="Arial" w:cs="Arial"/>
-        </w:rPr>
-        <w:t xml:space="preserve">do </w:t>
-      </w:r>
-      <w:r>
-        <w:rPr>
-          <w:rFonts w:ascii="Arial" w:hAnsi="Arial" w:cs="Arial"/>
-          <w:color w:val="000000" w:themeColor="text1"/>
-        </w:rPr>
-        <w:t>4P PROMOÇÕES E EVENTOS</w:t>
-      </w:r>
-      <w:r>
-        <w:rPr>
-          <w:rFonts w:ascii="Arial" w:hAnsi="Arial" w:cs="Arial"/>
-        </w:rPr>
-        <w:t xml:space="preserve"> </w:t>
-      </w:r>
-      <w:r>
-        <w:rPr>
-          <w:rFonts w:ascii="Arial" w:hAnsi="Arial" w:cs="Arial"/>
-        </w:rPr>
-        <w:t>d</w:t>
-      </w:r>
-      <w:r>
-        <w:rPr>
-          <w:rFonts w:ascii="Arial" w:hAnsi="Arial" w:cs="Arial"/>
-        </w:rPr>
-        <w:t>os quais temos conhecimento</w:t>
-      </w:r>
-      <w:r>
-        <w:rPr>
-          <w:rFonts w:ascii="Arial" w:hAnsi="Arial" w:cs="Arial"/>
-        </w:rPr>
-        <w:t xml:space="preserve">, prazo </w:t>
-      </w:r>
-      <w:r>
-        <w:rPr>
-          <w:rFonts w:ascii="Arial" w:hAnsi="Arial" w:cs="Arial"/>
-        </w:rPr>
-        <w:t>90</w:t>
-      </w:r>
-      <w:r>
-        <w:rPr>
-          <w:rFonts w:ascii="Arial" w:hAnsi="Arial" w:cs="Arial"/>
-        </w:rPr>
-        <w:t xml:space="preserve"> dia</w:t>
-      </w:r>
-      <w:r>
-        <w:rPr>
-          <w:rFonts w:ascii="Arial" w:hAnsi="Arial" w:cs="Arial"/>
-        </w:rPr>
-        <w:t>s</w:t>
-      </w:r>
-      <w:r>
-        <w:rPr>
-          <w:rFonts w:ascii="Arial" w:hAnsi="Arial" w:cs="Arial"/>
-        </w:rPr>
-        <w:t>.</w:t>
-      </w:r>
-    </w:p>
-    <w:p>
-      <w:pPr>
-        <w:jc w:val="both"/>
-        <w:rPr>
-          <w:rFonts w:ascii="Arial" w:hAnsi="Arial" w:cs="Arial"/>
-        </w:rPr>
-      </w:pPr>
-    </w:p>
-    <w:p>
-      <w:pPr>
-        <w:jc w:val="both"/>
-        <w:rPr>
-          <w:rFonts w:ascii="Arial" w:hAnsi="Arial" w:cs="Arial"/>
-        </w:rPr>
-      </w:pPr>
-      <w:r>
-        <w:rPr>
-          <w:rFonts w:ascii="Arial" w:hAnsi="Arial" w:cs="Arial"/>
+          <w:color w:val="000000" w:themeColor="text1"/>
+        </w:rPr>
+      </w:pPr>
+      <w:r>
+        <w:rPr>
+          <w:rFonts w:ascii="Arial" w:hAnsi="Arial" w:cs="Arial"/>
+          <w:color w:val="000000" w:themeColor="text1"/>
         </w:rPr>
         <w:t>Sendo o que nos apresenta, subscrevemo-nos,</w:t>
       </w:r>
@@ -735,25 +739,29 @@
       <w:pPr>
         <w:rPr>
           <w:rFonts w:ascii="Arial" w:hAnsi="Arial" w:cs="Arial"/>
-        </w:rPr>
-      </w:pPr>
-    </w:p>
-    <w:p>
-      <w:pPr>
-        <w:rPr>
-          <w:rFonts w:ascii="Arial" w:hAnsi="Arial" w:cs="Arial"/>
-        </w:rPr>
-      </w:pPr>
-    </w:p>
-    <w:p>
-      <w:pPr>
-        <w:rPr>
-          <w:rFonts w:ascii="Arial" w:hAnsi="Arial" w:cs="Arial"/>
-        </w:rPr>
-      </w:pPr>
-      <w:r>
-        <w:rPr>
-          <w:rFonts w:ascii="Arial" w:hAnsi="Arial" w:cs="Arial"/>
+          <w:color w:val="000000" w:themeColor="text1"/>
+        </w:rPr>
+      </w:pPr>
+    </w:p>
+    <w:p>
+      <w:pPr>
+        <w:rPr>
+          <w:rFonts w:ascii="Arial" w:hAnsi="Arial" w:cs="Arial"/>
+          <w:color w:val="000000" w:themeColor="text1"/>
+        </w:rPr>
+      </w:pPr>
+    </w:p>
+    <w:p>
+      <w:pPr>
+        <w:rPr>
+          <w:rFonts w:ascii="Arial" w:hAnsi="Arial" w:cs="Arial"/>
+          <w:color w:val="000000" w:themeColor="text1"/>
+        </w:rPr>
+      </w:pPr>
+      <w:r>
+        <w:rPr>
+          <w:rFonts w:ascii="Arial" w:hAnsi="Arial" w:cs="Arial"/>
+          <w:color w:val="000000" w:themeColor="text1"/>
         </w:rPr>
         <w:t>Atenciosamente,</w:t>
       </w:r>

</xml_diff>